<commit_message>
Assignment - 6 commit - 1
</commit_message>
<xml_diff>
--- a/Assignment - 7/Assignment-7.docx
+++ b/Assignment - 7/Assignment-7.docx
@@ -134,6 +134,14 @@
           <w:szCs w:val="40"/>
         </w:rPr>
         <w:t xml:space="preserve">ASSIGNMENT </w:t>
+      </w:r>
+      <w:r>
+        <w:rPr>
+          <w:rFonts w:ascii="Aptos" w:hAnsi="Aptos"/>
+          <w:sz w:val="40"/>
+          <w:szCs w:val="40"/>
+        </w:rPr>
+        <w:t xml:space="preserve">- </w:t>
       </w:r>
       <w:r>
         <w:rPr>
@@ -461,19 +469,12 @@
           <w:sz w:val="40"/>
           <w:szCs w:val="40"/>
         </w:rPr>
-      </w:pPr>
-    </w:p>
-    <w:p>
-      <w:pPr>
-        <w:jc w:val="center"/>
-        <w:rPr>
-          <w:rFonts w:ascii="Aptos" w:hAnsi="Aptos"/>
-          <w:b/>
-          <w:bCs/>
-          <w:color w:val="0F4761" w:themeColor="accent1" w:themeShade="BF"/>
-          <w:sz w:val="40"/>
-          <w:szCs w:val="40"/>
-        </w:rPr>
+        <w:sectPr>
+          <w:pgSz w:w="12240" w:h="15840"/>
+          <w:pgMar w:top="720" w:right="720" w:bottom="720" w:left="720" w:header="708" w:footer="708" w:gutter="0"/>
+          <w:cols w:space="708"/>
+          <w:docGrid w:linePitch="360"/>
+        </w:sectPr>
       </w:pPr>
     </w:p>
     <w:p>
@@ -488,6 +489,7 @@
           <w:rFonts w:ascii="Aptos" w:hAnsi="Aptos"/>
           <w:lang w:val="en-IN"/>
         </w:rPr>
+        <w:lastRenderedPageBreak/>
         <w:t>Step 1: Name your project and optionally add tags to categorize it.</w:t>
       </w:r>
     </w:p>
@@ -755,6 +757,7 @@
           <w:rFonts w:ascii="Aptos" w:hAnsi="Aptos"/>
           <w:lang w:val="en-IN"/>
         </w:rPr>
+        <w:lastRenderedPageBreak/>
         <w:t>Step 3: Configure your cluster by selecting the provider, region, and optional settings like security setup and sample dataset preloading.</w:t>
       </w:r>
     </w:p>
@@ -1027,6 +1030,7 @@
           <w:rFonts w:ascii="Aptos" w:hAnsi="Aptos"/>
           <w:lang w:val="en-IN"/>
         </w:rPr>
+        <w:lastRenderedPageBreak/>
         <w:t>Step 5: Secure your cluster by adding a connection IP address and creating a database user with credentials.</w:t>
       </w:r>
     </w:p>
@@ -1230,7 +1234,7 @@
           <w:noProof/>
         </w:rPr>
         <w:drawing>
-          <wp:anchor distT="0" distB="0" distL="114300" distR="114300" simplePos="0" relativeHeight="251666432" behindDoc="1" locked="0" layoutInCell="1" allowOverlap="1" wp14:anchorId="551D40E7" wp14:editId="593CF3A6">
+          <wp:anchor distT="0" distB="0" distL="114300" distR="114300" simplePos="0" relativeHeight="251666432" behindDoc="1" locked="0" layoutInCell="1" allowOverlap="1" wp14:anchorId="551D40E7" wp14:editId="2E1600B4">
             <wp:simplePos x="0" y="0"/>
             <wp:positionH relativeFrom="column">
               <wp:posOffset>381000</wp:posOffset>
@@ -2409,7 +2413,7 @@
         </w:rPr>
         <w:lastRenderedPageBreak/>
         <w:drawing>
-          <wp:inline distT="0" distB="0" distL="0" distR="0" wp14:anchorId="74AB4D2F" wp14:editId="77C84646">
+          <wp:inline distT="0" distB="0" distL="0" distR="0" wp14:anchorId="74AB4D2F" wp14:editId="4D5E19F1">
             <wp:extent cx="5943600" cy="3331845"/>
             <wp:effectExtent l="0" t="0" r="0" b="1905"/>
             <wp:docPr id="1774795558" name="Picture 7"/>
@@ -3003,7 +3007,7 @@
         </w:rPr>
         <w:lastRenderedPageBreak/>
         <w:drawing>
-          <wp:inline distT="0" distB="0" distL="0" distR="0" wp14:anchorId="649DF17C" wp14:editId="55CEC0D3">
+          <wp:inline distT="0" distB="0" distL="0" distR="0" wp14:anchorId="649DF17C" wp14:editId="1C3F8F03">
             <wp:extent cx="5943600" cy="3343275"/>
             <wp:effectExtent l="0" t="0" r="0" b="9525"/>
             <wp:docPr id="674399908" name="Picture 8" descr="A screenshot of a computer&#10;&#10;Description automatically generated"/>
@@ -3183,7 +3187,7 @@
         </w:rPr>
         <w:lastRenderedPageBreak/>
         <w:drawing>
-          <wp:inline distT="0" distB="0" distL="0" distR="0" wp14:anchorId="746696FA" wp14:editId="734C6BC1">
+          <wp:inline distT="0" distB="0" distL="0" distR="0" wp14:anchorId="746696FA" wp14:editId="4065CB93">
             <wp:extent cx="4998720" cy="2570480"/>
             <wp:effectExtent l="0" t="0" r="0" b="1270"/>
             <wp:docPr id="112489848" name="Picture 10" descr="A screenshot of a computer&#10;&#10;Description automatically generated"/>
@@ -3265,7 +3269,7 @@
           <w:noProof/>
         </w:rPr>
         <w:drawing>
-          <wp:inline distT="0" distB="0" distL="0" distR="0" wp14:anchorId="24875F82" wp14:editId="044557F8">
+          <wp:inline distT="0" distB="0" distL="0" distR="0" wp14:anchorId="24875F82" wp14:editId="5237C3F7">
             <wp:extent cx="5494020" cy="2760345"/>
             <wp:effectExtent l="0" t="0" r="0" b="1905"/>
             <wp:docPr id="1016117611" name="Picture 11" descr="A screenshot of a computer&#10;&#10;Description automatically generated"/>
@@ -3612,7 +3616,7 @@
           <w:noProof/>
         </w:rPr>
         <w:drawing>
-          <wp:inline distT="0" distB="0" distL="0" distR="0" wp14:anchorId="16F52FAD" wp14:editId="2DE9FAC0">
+          <wp:inline distT="0" distB="0" distL="0" distR="0" wp14:anchorId="16F52FAD" wp14:editId="227734F8">
             <wp:extent cx="5105400" cy="3025140"/>
             <wp:effectExtent l="0" t="0" r="0" b="3810"/>
             <wp:docPr id="1552416690" name="Picture 13" descr="A screenshot of a computer&#10;&#10;Description automatically generated"/>
@@ -3781,7 +3785,7 @@
           <w:noProof/>
         </w:rPr>
         <w:drawing>
-          <wp:inline distT="0" distB="0" distL="0" distR="0" wp14:anchorId="458D9138" wp14:editId="69A65A7A">
+          <wp:inline distT="0" distB="0" distL="0" distR="0" wp14:anchorId="458D9138" wp14:editId="7859A761">
             <wp:extent cx="5943600" cy="2790190"/>
             <wp:effectExtent l="0" t="0" r="0" b="0"/>
             <wp:docPr id="1697596497" name="Picture 15" descr="A screenshot of a computer&#10;&#10;Description automatically generated"/>
@@ -4527,7 +4531,7 @@
           <w:szCs w:val="21"/>
         </w:rPr>
         <w:drawing>
-          <wp:anchor distT="0" distB="0" distL="114300" distR="114300" simplePos="0" relativeHeight="251668480" behindDoc="1" locked="0" layoutInCell="1" allowOverlap="1" wp14:anchorId="51CFFE2F" wp14:editId="5B731981">
+          <wp:anchor distT="0" distB="0" distL="114300" distR="114300" simplePos="0" relativeHeight="251668480" behindDoc="1" locked="0" layoutInCell="1" allowOverlap="1" wp14:anchorId="51CFFE2F" wp14:editId="3F1DE151">
             <wp:simplePos x="0" y="0"/>
             <wp:positionH relativeFrom="column">
               <wp:posOffset>365760</wp:posOffset>
@@ -4771,7 +4775,7 @@
         </w:rPr>
         <w:lastRenderedPageBreak/>
         <w:drawing>
-          <wp:inline distT="0" distB="0" distL="0" distR="0" wp14:anchorId="2FC67B4E" wp14:editId="6D907F5E">
+          <wp:inline distT="0" distB="0" distL="0" distR="0" wp14:anchorId="2FC67B4E" wp14:editId="338CE444">
             <wp:extent cx="5943600" cy="1632585"/>
             <wp:effectExtent l="0" t="0" r="0" b="5715"/>
             <wp:docPr id="635476772" name="Picture 18" descr="A screenshot of a computer program&#10;&#10;Description automatically generated"/>
@@ -4964,7 +4968,7 @@
           <w:noProof/>
         </w:rPr>
         <w:drawing>
-          <wp:anchor distT="0" distB="0" distL="114300" distR="114300" simplePos="0" relativeHeight="251669504" behindDoc="1" locked="0" layoutInCell="1" allowOverlap="1" wp14:anchorId="7C1C8024" wp14:editId="4AA66C2B">
+          <wp:anchor distT="0" distB="0" distL="114300" distR="114300" simplePos="0" relativeHeight="251669504" behindDoc="1" locked="0" layoutInCell="1" allowOverlap="1" wp14:anchorId="7C1C8024" wp14:editId="0A427B9D">
             <wp:simplePos x="0" y="0"/>
             <wp:positionH relativeFrom="margin">
               <wp:align>center</wp:align>
@@ -5210,7 +5214,7 @@
           <w:noProof/>
         </w:rPr>
         <w:drawing>
-          <wp:inline distT="0" distB="0" distL="0" distR="0" wp14:anchorId="7F3C01F7" wp14:editId="791F8E63">
+          <wp:inline distT="0" distB="0" distL="0" distR="0" wp14:anchorId="7F3C01F7" wp14:editId="238396F2">
             <wp:extent cx="5943600" cy="1906905"/>
             <wp:effectExtent l="0" t="0" r="0" b="0"/>
             <wp:docPr id="1534779713" name="Picture 21" descr="A screen shot of a computer&#10;&#10;Description automatically generated"/>
@@ -5652,7 +5656,7 @@
         </w:rPr>
         <w:lastRenderedPageBreak/>
         <w:drawing>
-          <wp:inline distT="0" distB="0" distL="0" distR="0" wp14:anchorId="2271DFEB" wp14:editId="0D8D19B3">
+          <wp:inline distT="0" distB="0" distL="0" distR="0" wp14:anchorId="2271DFEB" wp14:editId="1C311F1F">
             <wp:extent cx="5943600" cy="1927225"/>
             <wp:effectExtent l="0" t="0" r="0" b="0"/>
             <wp:docPr id="11497621" name="Picture 22" descr="A screenshot of a computer&#10;&#10;Description automatically generated"/>
@@ -5963,7 +5967,7 @@
           <w:noProof/>
         </w:rPr>
         <w:drawing>
-          <wp:anchor distT="0" distB="0" distL="114300" distR="114300" simplePos="0" relativeHeight="251670528" behindDoc="1" locked="0" layoutInCell="1" allowOverlap="1" wp14:anchorId="1B9D9DA3" wp14:editId="5B880DFA">
+          <wp:anchor distT="0" distB="0" distL="114300" distR="114300" simplePos="0" relativeHeight="251670528" behindDoc="1" locked="0" layoutInCell="1" allowOverlap="1" wp14:anchorId="1B9D9DA3" wp14:editId="7E4AF1F4">
             <wp:simplePos x="0" y="0"/>
             <wp:positionH relativeFrom="column">
               <wp:posOffset>396240</wp:posOffset>
@@ -9408,7 +9412,7 @@
       <mc:AlternateContent>
         <mc:Choice Requires="wps">
           <w:drawing>
-            <wp:anchor distT="0" distB="0" distL="114300" distR="114300" simplePos="0" relativeHeight="251660288" behindDoc="0" locked="0" layoutInCell="0" allowOverlap="1" wp14:anchorId="4BBB30D9" wp14:editId="639D28EA">
+            <wp:anchor distT="0" distB="0" distL="114300" distR="114300" simplePos="0" relativeHeight="251666432" behindDoc="0" locked="0" layoutInCell="0" allowOverlap="1" wp14:anchorId="47A648B8" wp14:editId="51408B04">
               <wp:simplePos x="0" y="0"/>
               <wp:positionH relativeFrom="margin">
                 <wp:posOffset>261620</wp:posOffset>
@@ -9419,7 +9423,7 @@
               <wp:extent cx="6191612" cy="181338"/>
               <wp:effectExtent l="0" t="0" r="0" b="9525"/>
               <wp:wrapNone/>
-              <wp:docPr id="1764754025" name="Text Box 229"/>
+              <wp:docPr id="447685377" name="Text Box 229"/>
               <wp:cNvGraphicFramePr>
                 <a:graphicFrameLocks xmlns:a="http://schemas.openxmlformats.org/drawingml/2006/main"/>
               </wp:cNvGraphicFramePr>
@@ -9496,11 +9500,11 @@
         </mc:Choice>
         <mc:Fallback>
           <w:pict>
-            <v:shapetype w14:anchorId="4BBB30D9" id="_x0000_t202" coordsize="21600,21600" o:spt="202" path="m,l,21600r21600,l21600,xe">
+            <v:shapetype w14:anchorId="47A648B8" id="_x0000_t202" coordsize="21600,21600" o:spt="202" path="m,l,21600r21600,l21600,xe">
               <v:stroke joinstyle="miter"/>
               <v:path gradientshapeok="t" o:connecttype="rect"/>
             </v:shapetype>
-            <v:shape id="Text Box 229" o:spid="_x0000_s1026" type="#_x0000_t202" style="position:absolute;margin-left:20.6pt;margin-top:29.1pt;width:487.55pt;height:14.3pt;z-index:251660288;visibility:visible;mso-wrap-style:square;mso-width-percent:0;mso-height-percent:0;mso-wrap-distance-left:9pt;mso-wrap-distance-top:0;mso-wrap-distance-right:9pt;mso-wrap-distance-bottom:0;mso-position-horizontal:absolute;mso-position-horizontal-relative:margin;mso-position-vertical:absolute;mso-position-vertical-relative:top-margin-area;mso-width-percent:0;mso-height-percent:0;mso-width-relative:margin;mso-height-relative:page;v-text-anchor:middle" o:gfxdata="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" o:allowincell="f" filled="f" stroked="f">
+            <v:shape id="Text Box 229" o:spid="_x0000_s1026" type="#_x0000_t202" style="position:absolute;margin-left:20.6pt;margin-top:29.1pt;width:487.55pt;height:14.3pt;z-index:251666432;visibility:visible;mso-wrap-style:square;mso-width-percent:0;mso-height-percent:0;mso-wrap-distance-left:9pt;mso-wrap-distance-top:0;mso-wrap-distance-right:9pt;mso-wrap-distance-bottom:0;mso-position-horizontal:absolute;mso-position-horizontal-relative:margin;mso-position-vertical:absolute;mso-position-vertical-relative:top-margin-area;mso-width-percent:0;mso-height-percent:0;mso-width-relative:margin;mso-height-relative:page;v-text-anchor:middle" o:gfxdata="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" o:allowincell="f" filled="f" stroked="f">
               <v:textbox inset=",0,,0">
                 <w:txbxContent>
                   <w:p>
@@ -9532,7 +9536,7 @@
       <mc:AlternateContent>
         <mc:Choice Requires="wps">
           <w:drawing>
-            <wp:anchor distT="0" distB="0" distL="114300" distR="114300" simplePos="0" relativeHeight="251659264" behindDoc="0" locked="0" layoutInCell="0" allowOverlap="1" wp14:anchorId="31B32EFD" wp14:editId="421E7D92">
+            <wp:anchor distT="0" distB="0" distL="114300" distR="114300" simplePos="0" relativeHeight="251665408" behindDoc="0" locked="0" layoutInCell="0" allowOverlap="1" wp14:anchorId="3421FFEE" wp14:editId="17642162">
               <wp:simplePos x="0" y="0"/>
               <wp:positionH relativeFrom="page">
                 <wp:posOffset>-16329</wp:posOffset>
@@ -9543,7 +9547,7 @@
               <wp:extent cx="705485" cy="176258"/>
               <wp:effectExtent l="0" t="0" r="0" b="0"/>
               <wp:wrapNone/>
-              <wp:docPr id="1544531098" name="Text Box 231"/>
+              <wp:docPr id="2031962523" name="Text Box 231"/>
               <wp:cNvGraphicFramePr>
                 <a:graphicFrameLocks xmlns:a="http://schemas.openxmlformats.org/drawingml/2006/main"/>
               </wp:cNvGraphicFramePr>
@@ -9600,7 +9604,7 @@
         </mc:Choice>
         <mc:Fallback>
           <w:pict>
-            <v:shape w14:anchorId="31B32EFD" id="Text Box 231" o:spid="_x0000_s1027" type="#_x0000_t202" style="position:absolute;margin-left:-1.3pt;margin-top:29.55pt;width:55.55pt;height:13.9pt;z-index:251659264;visibility:visible;mso-wrap-style:square;mso-width-percent:0;mso-height-percent:0;mso-wrap-distance-left:9pt;mso-wrap-distance-top:0;mso-wrap-distance-right:9pt;mso-wrap-distance-bottom:0;mso-position-horizontal:absolute;mso-position-horizontal-relative:page;mso-position-vertical:absolute;mso-position-vertical-relative:top-margin-area;mso-width-percent:0;mso-height-percent:0;mso-width-relative:right-margin-area;mso-height-relative:page;v-text-anchor:middle" o:gfxdata="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" o:allowincell="f" fillcolor="#8dd873 [1945]" stroked="f">
+            <v:shape w14:anchorId="3421FFEE" id="Text Box 231" o:spid="_x0000_s1027" type="#_x0000_t202" style="position:absolute;margin-left:-1.3pt;margin-top:29.55pt;width:55.55pt;height:13.9pt;z-index:251665408;visibility:visible;mso-wrap-style:square;mso-width-percent:0;mso-height-percent:0;mso-wrap-distance-left:9pt;mso-wrap-distance-top:0;mso-wrap-distance-right:9pt;mso-wrap-distance-bottom:0;mso-position-horizontal:absolute;mso-position-horizontal-relative:page;mso-position-vertical:absolute;mso-position-vertical-relative:top-margin-area;mso-width-percent:0;mso-height-percent:0;mso-width-relative:right-margin-area;mso-height-relative:page;v-text-anchor:middle" o:gfxdata="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" o:allowincell="f" fillcolor="#8dd873 [1945]" stroked="f">
               <v:textbox inset=",0,,0">
                 <w:txbxContent>
                   <w:p>

</xml_diff>